<commit_message>
added application in report
</commit_message>
<xml_diff>
--- a/docs/Report/mad report prajju.docx
+++ b/docs/Report/mad report prajju.docx
@@ -2182,14 +2182,7 @@
           <w:sz w:val="24"/>
           <w:szCs w:val="24"/>
         </w:rPr>
-        <w:t>fig 1.5</w:t>
-      </w:r>
-      <w:r>
-        <w:rPr>
-          <w:sz w:val="24"/>
-          <w:szCs w:val="24"/>
-        </w:rPr>
-        <w:t>: Android Architecture</w:t>
+        <w:t>fig 1.5: Android Architecture</w:t>
       </w:r>
     </w:p>
     <w:p>
@@ -2978,6 +2971,7 @@
         <w:rPr>
           <w:b/>
           <w:bCs/>
+          <w:noProof/>
           <w:color w:val="000000" w:themeColor="text1"/>
           <w:sz w:val="28"/>
           <w:szCs w:val="28"/>
@@ -3044,6 +3038,7 @@
         <w:rPr>
           <w:b/>
           <w:bCs/>
+          <w:noProof/>
           <w:color w:val="000000" w:themeColor="text1"/>
           <w:sz w:val="28"/>
           <w:szCs w:val="28"/>
@@ -4165,6 +4160,45 @@
     </w:p>
     <w:p>
       <w:pPr>
+        <w:pStyle w:val="ListParagraph"/>
+        <w:numPr>
+          <w:ilvl w:val="1"/>
+          <w:numId w:val="35"/>
+        </w:numPr>
+        <w:tabs>
+          <w:tab w:val="left" w:pos="1464"/>
+        </w:tabs>
+        <w:rPr>
+          <w:b/>
+          <w:bCs/>
+          <w:color w:val="000000" w:themeColor="text1"/>
+          <w:sz w:val="28"/>
+          <w:szCs w:val="28"/>
+        </w:rPr>
+      </w:pPr>
+      <w:r>
+        <w:rPr>
+          <w:b/>
+          <w:bCs/>
+          <w:color w:val="000000" w:themeColor="text1"/>
+          <w:sz w:val="28"/>
+          <w:szCs w:val="28"/>
+        </w:rPr>
+        <w:t xml:space="preserve"> </w:t>
+      </w:r>
+      <w:r>
+        <w:rPr>
+          <w:b/>
+          <w:bCs/>
+          <w:color w:val="000000" w:themeColor="text1"/>
+          <w:sz w:val="28"/>
+          <w:szCs w:val="28"/>
+        </w:rPr>
+        <w:t>Project Applications</w:t>
+      </w:r>
+    </w:p>
+    <w:p>
+      <w:pPr>
         <w:tabs>
           <w:tab w:val="left" w:pos="1464"/>
         </w:tabs>
@@ -4180,10 +4214,17 @@
     </w:p>
     <w:p>
       <w:pPr>
+        <w:pStyle w:val="ListParagraph"/>
+        <w:numPr>
+          <w:ilvl w:val="0"/>
+          <w:numId w:val="36"/>
+        </w:numPr>
         <w:tabs>
           <w:tab w:val="left" w:pos="1464"/>
         </w:tabs>
-        <w:ind w:left="850" w:right="850"/>
+        <w:spacing w:line="360" w:lineRule="auto"/>
+        <w:ind w:right="850"/>
+        <w:jc w:val="both"/>
         <w:rPr>
           <w:b/>
           <w:bCs/>
@@ -4192,13 +4233,36 @@
           <w:szCs w:val="28"/>
         </w:rPr>
       </w:pPr>
+      <w:r>
+        <w:rPr>
+          <w:color w:val="000000" w:themeColor="text1"/>
+          <w:sz w:val="24"/>
+          <w:szCs w:val="24"/>
+        </w:rPr>
+        <w:t>This project can be implemented in shopping malls, public parking areas to monitor</w:t>
+      </w:r>
+      <w:r>
+        <w:rPr>
+          <w:color w:val="000000" w:themeColor="text1"/>
+          <w:sz w:val="24"/>
+          <w:szCs w:val="24"/>
+        </w:rPr>
+        <w:t xml:space="preserve"> parking.</w:t>
+      </w:r>
     </w:p>
     <w:p>
       <w:pPr>
+        <w:pStyle w:val="ListParagraph"/>
+        <w:numPr>
+          <w:ilvl w:val="0"/>
+          <w:numId w:val="36"/>
+        </w:numPr>
         <w:tabs>
           <w:tab w:val="left" w:pos="1464"/>
         </w:tabs>
-        <w:ind w:left="850" w:right="850"/>
+        <w:spacing w:line="360" w:lineRule="auto"/>
+        <w:ind w:right="850"/>
+        <w:jc w:val="both"/>
         <w:rPr>
           <w:b/>
           <w:bCs/>
@@ -4207,13 +4271,27 @@
           <w:szCs w:val="28"/>
         </w:rPr>
       </w:pPr>
+      <w:r>
+        <w:rPr>
+          <w:color w:val="000000" w:themeColor="text1"/>
+          <w:sz w:val="24"/>
+          <w:szCs w:val="24"/>
+        </w:rPr>
+        <w:t>Automation and increased efficiency and transparency of parking charges.</w:t>
+      </w:r>
     </w:p>
     <w:p>
       <w:pPr>
+        <w:pStyle w:val="ListParagraph"/>
+        <w:numPr>
+          <w:ilvl w:val="0"/>
+          <w:numId w:val="36"/>
+        </w:numPr>
         <w:tabs>
           <w:tab w:val="left" w:pos="1464"/>
         </w:tabs>
-        <w:ind w:left="850" w:right="850"/>
+        <w:spacing w:line="360" w:lineRule="auto"/>
+        <w:ind w:right="850"/>
         <w:jc w:val="both"/>
         <w:rPr>
           <w:b/>
@@ -4223,120 +4301,14 @@
           <w:szCs w:val="28"/>
         </w:rPr>
       </w:pPr>
-    </w:p>
-    <w:p>
-      <w:pPr>
-        <w:tabs>
-          <w:tab w:val="left" w:pos="1464"/>
-        </w:tabs>
-        <w:ind w:left="850" w:right="850"/>
-        <w:jc w:val="both"/>
-        <w:rPr>
-          <w:b/>
-          <w:bCs/>
-          <w:color w:val="000000" w:themeColor="text1"/>
-          <w:sz w:val="28"/>
-          <w:szCs w:val="28"/>
-        </w:rPr>
-      </w:pPr>
-    </w:p>
-    <w:p>
-      <w:pPr>
-        <w:tabs>
-          <w:tab w:val="left" w:pos="1464"/>
-        </w:tabs>
-        <w:ind w:left="850" w:right="850"/>
-        <w:jc w:val="both"/>
-        <w:rPr>
-          <w:b/>
-          <w:bCs/>
-          <w:color w:val="000000" w:themeColor="text1"/>
-          <w:sz w:val="28"/>
-          <w:szCs w:val="28"/>
-        </w:rPr>
-      </w:pPr>
-    </w:p>
-    <w:p>
-      <w:pPr>
-        <w:tabs>
-          <w:tab w:val="left" w:pos="1464"/>
-        </w:tabs>
-        <w:ind w:left="850" w:right="850"/>
-        <w:jc w:val="both"/>
-        <w:rPr>
-          <w:b/>
-          <w:bCs/>
-          <w:color w:val="000000" w:themeColor="text1"/>
-          <w:sz w:val="28"/>
-          <w:szCs w:val="28"/>
-        </w:rPr>
-      </w:pPr>
-    </w:p>
-    <w:p>
-      <w:pPr>
-        <w:tabs>
-          <w:tab w:val="left" w:pos="1464"/>
-        </w:tabs>
-        <w:rPr>
-          <w:b/>
-          <w:bCs/>
-          <w:color w:val="000000" w:themeColor="text1"/>
-          <w:sz w:val="28"/>
-          <w:szCs w:val="28"/>
-        </w:rPr>
-      </w:pPr>
-      <w:r>
-        <w:rPr>
-          <w:b/>
-          <w:bCs/>
-          <w:color w:val="000000" w:themeColor="text1"/>
-          <w:sz w:val="28"/>
-          <w:szCs w:val="28"/>
-        </w:rPr>
-        <w:t>1.9 Project Applications</w:t>
-      </w:r>
-    </w:p>
-    <w:p>
-      <w:pPr>
-        <w:tabs>
-          <w:tab w:val="left" w:pos="1464"/>
-        </w:tabs>
-        <w:rPr>
-          <w:b/>
-          <w:bCs/>
-          <w:color w:val="000000" w:themeColor="text1"/>
-          <w:sz w:val="28"/>
-          <w:szCs w:val="28"/>
-        </w:rPr>
-      </w:pPr>
-    </w:p>
-    <w:p>
-      <w:pPr>
-        <w:tabs>
-          <w:tab w:val="left" w:pos="1464"/>
-        </w:tabs>
-        <w:rPr>
-          <w:b/>
-          <w:bCs/>
-          <w:color w:val="000000" w:themeColor="text1"/>
-          <w:sz w:val="28"/>
-          <w:szCs w:val="28"/>
-        </w:rPr>
-      </w:pPr>
-    </w:p>
-    <w:p>
-      <w:pPr>
-        <w:tabs>
-          <w:tab w:val="left" w:pos="1464"/>
-        </w:tabs>
-        <w:rPr>
-          <w:b/>
-          <w:bCs/>
-          <w:color w:val="000000" w:themeColor="text1"/>
-          <w:sz w:val="28"/>
-          <w:szCs w:val="28"/>
-        </w:rPr>
-      </w:pPr>
+      <w:r>
+        <w:rPr>
+          <w:color w:val="000000" w:themeColor="text1"/>
+          <w:sz w:val="24"/>
+          <w:szCs w:val="24"/>
+        </w:rPr>
+        <w:t xml:space="preserve">General public can check the slots available for parking. </w:t>
+      </w:r>
     </w:p>
     <w:p>
       <w:pPr>
@@ -4559,15 +4531,7 @@
           <w:sz w:val="28"/>
           <w:szCs w:val="28"/>
         </w:rPr>
-        <w:t xml:space="preserve">Fig 1.6 </w:t>
-      </w:r>
-      <w:r>
-        <w:rPr>
-          <w:color w:val="000000" w:themeColor="text1"/>
-          <w:sz w:val="28"/>
-          <w:szCs w:val="28"/>
-        </w:rPr>
-        <w:t>Android components</w:t>
+        <w:t>Fig 1.6 Android components</w:t>
       </w:r>
     </w:p>
     <w:sectPr>
@@ -4790,6 +4754,119 @@
     </w:lvl>
   </w:abstractNum>
   <w:abstractNum w:abstractNumId="1" w15:restartNumberingAfterBreak="0">
+    <w:nsid w:val="12B966F7"/>
+    <w:multiLevelType w:val="multilevel"/>
+    <w:tmpl w:val="B968844E"/>
+    <w:lvl w:ilvl="0">
+      <w:start w:val="1"/>
+      <w:numFmt w:val="decimal"/>
+      <w:lvlText w:val="%1"/>
+      <w:lvlJc w:val="left"/>
+      <w:pPr>
+        <w:ind w:left="360" w:hanging="360"/>
+      </w:pPr>
+      <w:rPr>
+        <w:rFonts w:hint="default"/>
+      </w:rPr>
+    </w:lvl>
+    <w:lvl w:ilvl="1">
+      <w:start w:val="9"/>
+      <w:numFmt w:val="decimal"/>
+      <w:lvlText w:val="%1.%2"/>
+      <w:lvlJc w:val="left"/>
+      <w:pPr>
+        <w:ind w:left="1210" w:hanging="360"/>
+      </w:pPr>
+      <w:rPr>
+        <w:rFonts w:hint="default"/>
+      </w:rPr>
+    </w:lvl>
+    <w:lvl w:ilvl="2">
+      <w:start w:val="1"/>
+      <w:numFmt w:val="decimal"/>
+      <w:lvlText w:val="%1.%2.%3"/>
+      <w:lvlJc w:val="left"/>
+      <w:pPr>
+        <w:ind w:left="2420" w:hanging="720"/>
+      </w:pPr>
+      <w:rPr>
+        <w:rFonts w:hint="default"/>
+      </w:rPr>
+    </w:lvl>
+    <w:lvl w:ilvl="3">
+      <w:start w:val="1"/>
+      <w:numFmt w:val="decimal"/>
+      <w:lvlText w:val="%1.%2.%3.%4"/>
+      <w:lvlJc w:val="left"/>
+      <w:pPr>
+        <w:ind w:left="3630" w:hanging="1080"/>
+      </w:pPr>
+      <w:rPr>
+        <w:rFonts w:hint="default"/>
+      </w:rPr>
+    </w:lvl>
+    <w:lvl w:ilvl="4">
+      <w:start w:val="1"/>
+      <w:numFmt w:val="decimal"/>
+      <w:lvlText w:val="%1.%2.%3.%4.%5"/>
+      <w:lvlJc w:val="left"/>
+      <w:pPr>
+        <w:ind w:left="4480" w:hanging="1080"/>
+      </w:pPr>
+      <w:rPr>
+        <w:rFonts w:hint="default"/>
+      </w:rPr>
+    </w:lvl>
+    <w:lvl w:ilvl="5">
+      <w:start w:val="1"/>
+      <w:numFmt w:val="decimal"/>
+      <w:lvlText w:val="%1.%2.%3.%4.%5.%6"/>
+      <w:lvlJc w:val="left"/>
+      <w:pPr>
+        <w:ind w:left="5690" w:hanging="1440"/>
+      </w:pPr>
+      <w:rPr>
+        <w:rFonts w:hint="default"/>
+      </w:rPr>
+    </w:lvl>
+    <w:lvl w:ilvl="6">
+      <w:start w:val="1"/>
+      <w:numFmt w:val="decimal"/>
+      <w:lvlText w:val="%1.%2.%3.%4.%5.%6.%7"/>
+      <w:lvlJc w:val="left"/>
+      <w:pPr>
+        <w:ind w:left="6540" w:hanging="1440"/>
+      </w:pPr>
+      <w:rPr>
+        <w:rFonts w:hint="default"/>
+      </w:rPr>
+    </w:lvl>
+    <w:lvl w:ilvl="7">
+      <w:start w:val="1"/>
+      <w:numFmt w:val="decimal"/>
+      <w:lvlText w:val="%1.%2.%3.%4.%5.%6.%7.%8"/>
+      <w:lvlJc w:val="left"/>
+      <w:pPr>
+        <w:ind w:left="7750" w:hanging="1800"/>
+      </w:pPr>
+      <w:rPr>
+        <w:rFonts w:hint="default"/>
+      </w:rPr>
+    </w:lvl>
+    <w:lvl w:ilvl="8">
+      <w:start w:val="1"/>
+      <w:numFmt w:val="decimal"/>
+      <w:lvlText w:val="%1.%2.%3.%4.%5.%6.%7.%8.%9"/>
+      <w:lvlJc w:val="left"/>
+      <w:pPr>
+        <w:ind w:left="8960" w:hanging="2160"/>
+      </w:pPr>
+      <w:rPr>
+        <w:rFonts w:hint="default"/>
+      </w:rPr>
+    </w:lvl>
+  </w:abstractNum>
+  <w:abstractNum w:abstractNumId="2" w15:restartNumberingAfterBreak="0">
     <w:nsid w:val="15B44A9A"/>
     <w:multiLevelType w:val="multilevel"/>
     <w:tmpl w:val="E3EA4240"/>
@@ -4908,7 +4985,7 @@
       </w:rPr>
     </w:lvl>
   </w:abstractNum>
-  <w:abstractNum w:abstractNumId="2" w15:restartNumberingAfterBreak="0">
+  <w:abstractNum w:abstractNumId="3" w15:restartNumberingAfterBreak="0">
     <w:nsid w:val="1B3A389E"/>
     <w:multiLevelType w:val="multilevel"/>
     <w:tmpl w:val="86887D58"/>
@@ -5034,7 +5111,7 @@
       </w:rPr>
     </w:lvl>
   </w:abstractNum>
-  <w:abstractNum w:abstractNumId="3" w15:restartNumberingAfterBreak="0">
+  <w:abstractNum w:abstractNumId="4" w15:restartNumberingAfterBreak="0">
     <w:nsid w:val="1C454928"/>
     <w:multiLevelType w:val="multilevel"/>
     <w:tmpl w:val="2E085CC6"/>
@@ -5153,7 +5230,7 @@
       </w:rPr>
     </w:lvl>
   </w:abstractNum>
-  <w:abstractNum w:abstractNumId="4" w15:restartNumberingAfterBreak="0">
+  <w:abstractNum w:abstractNumId="5" w15:restartNumberingAfterBreak="0">
     <w:nsid w:val="20081AA1"/>
     <w:multiLevelType w:val="hybridMultilevel"/>
     <w:tmpl w:val="B41C4922"/>
@@ -5239,7 +5316,7 @@
       </w:pPr>
     </w:lvl>
   </w:abstractNum>
-  <w:abstractNum w:abstractNumId="5" w15:restartNumberingAfterBreak="0">
+  <w:abstractNum w:abstractNumId="6" w15:restartNumberingAfterBreak="0">
     <w:nsid w:val="221234EC"/>
     <w:multiLevelType w:val="multilevel"/>
     <w:tmpl w:val="ADB21B08"/>
@@ -5358,7 +5435,7 @@
       </w:rPr>
     </w:lvl>
   </w:abstractNum>
-  <w:abstractNum w:abstractNumId="6" w15:restartNumberingAfterBreak="0">
+  <w:abstractNum w:abstractNumId="7" w15:restartNumberingAfterBreak="0">
     <w:nsid w:val="221A77DA"/>
     <w:multiLevelType w:val="hybridMultilevel"/>
     <w:tmpl w:val="6C6AAAEE"/>
@@ -5471,7 +5548,7 @@
       </w:rPr>
     </w:lvl>
   </w:abstractNum>
-  <w:abstractNum w:abstractNumId="7" w15:restartNumberingAfterBreak="0">
+  <w:abstractNum w:abstractNumId="8" w15:restartNumberingAfterBreak="0">
     <w:nsid w:val="283B2276"/>
     <w:multiLevelType w:val="multilevel"/>
     <w:tmpl w:val="0D4449C2"/>
@@ -5595,7 +5672,7 @@
       </w:rPr>
     </w:lvl>
   </w:abstractNum>
-  <w:abstractNum w:abstractNumId="8" w15:restartNumberingAfterBreak="0">
+  <w:abstractNum w:abstractNumId="9" w15:restartNumberingAfterBreak="0">
     <w:nsid w:val="2B3F4DFC"/>
     <w:multiLevelType w:val="multilevel"/>
     <w:tmpl w:val="B7888734"/>
@@ -5714,7 +5791,7 @@
       </w:rPr>
     </w:lvl>
   </w:abstractNum>
-  <w:abstractNum w:abstractNumId="9" w15:restartNumberingAfterBreak="0">
+  <w:abstractNum w:abstractNumId="10" w15:restartNumberingAfterBreak="0">
     <w:nsid w:val="2BF76A6D"/>
     <w:multiLevelType w:val="multilevel"/>
     <w:tmpl w:val="6F242324"/>
@@ -5832,7 +5909,7 @@
       </w:rPr>
     </w:lvl>
   </w:abstractNum>
-  <w:abstractNum w:abstractNumId="10" w15:restartNumberingAfterBreak="0">
+  <w:abstractNum w:abstractNumId="11" w15:restartNumberingAfterBreak="0">
     <w:nsid w:val="2DE57057"/>
     <w:multiLevelType w:val="multilevel"/>
     <w:tmpl w:val="9A482962"/>
@@ -5951,7 +6028,7 @@
       </w:rPr>
     </w:lvl>
   </w:abstractNum>
-  <w:abstractNum w:abstractNumId="11" w15:restartNumberingAfterBreak="0">
+  <w:abstractNum w:abstractNumId="12" w15:restartNumberingAfterBreak="0">
     <w:nsid w:val="32D70CFB"/>
     <w:multiLevelType w:val="multilevel"/>
     <w:tmpl w:val="1A429B70"/>
@@ -6070,7 +6147,7 @@
       </w:rPr>
     </w:lvl>
   </w:abstractNum>
-  <w:abstractNum w:abstractNumId="12" w15:restartNumberingAfterBreak="0">
+  <w:abstractNum w:abstractNumId="13" w15:restartNumberingAfterBreak="0">
     <w:nsid w:val="373E0C8C"/>
     <w:multiLevelType w:val="multilevel"/>
     <w:tmpl w:val="A0CAF6AE"/>
@@ -6189,7 +6266,7 @@
       </w:rPr>
     </w:lvl>
   </w:abstractNum>
-  <w:abstractNum w:abstractNumId="13" w15:restartNumberingAfterBreak="0">
+  <w:abstractNum w:abstractNumId="14" w15:restartNumberingAfterBreak="0">
     <w:nsid w:val="38DB7BE8"/>
     <w:multiLevelType w:val="multilevel"/>
     <w:tmpl w:val="40824446"/>
@@ -6309,7 +6386,7 @@
       </w:rPr>
     </w:lvl>
   </w:abstractNum>
-  <w:abstractNum w:abstractNumId="14" w15:restartNumberingAfterBreak="0">
+  <w:abstractNum w:abstractNumId="15" w15:restartNumberingAfterBreak="0">
     <w:nsid w:val="3C860EE1"/>
     <w:multiLevelType w:val="hybridMultilevel"/>
     <w:tmpl w:val="DE90EC6E"/>
@@ -6426,7 +6503,7 @@
       </w:rPr>
     </w:lvl>
   </w:abstractNum>
-  <w:abstractNum w:abstractNumId="15" w15:restartNumberingAfterBreak="0">
+  <w:abstractNum w:abstractNumId="16" w15:restartNumberingAfterBreak="0">
     <w:nsid w:val="3D582232"/>
     <w:multiLevelType w:val="multilevel"/>
     <w:tmpl w:val="FC68A83E"/>
@@ -6566,7 +6643,7 @@
       </w:rPr>
     </w:lvl>
   </w:abstractNum>
-  <w:abstractNum w:abstractNumId="16" w15:restartNumberingAfterBreak="0">
+  <w:abstractNum w:abstractNumId="17" w15:restartNumberingAfterBreak="0">
     <w:nsid w:val="3E1327F9"/>
     <w:multiLevelType w:val="multilevel"/>
     <w:tmpl w:val="73807496"/>
@@ -6706,7 +6783,7 @@
       </w:rPr>
     </w:lvl>
   </w:abstractNum>
-  <w:abstractNum w:abstractNumId="17" w15:restartNumberingAfterBreak="0">
+  <w:abstractNum w:abstractNumId="18" w15:restartNumberingAfterBreak="0">
     <w:nsid w:val="47D90FAF"/>
     <w:multiLevelType w:val="multilevel"/>
     <w:tmpl w:val="40848614"/>
@@ -6825,7 +6902,7 @@
       </w:rPr>
     </w:lvl>
   </w:abstractNum>
-  <w:abstractNum w:abstractNumId="18" w15:restartNumberingAfterBreak="0">
+  <w:abstractNum w:abstractNumId="19" w15:restartNumberingAfterBreak="0">
     <w:nsid w:val="49643DCB"/>
     <w:multiLevelType w:val="multilevel"/>
     <w:tmpl w:val="0EFAE3FA"/>
@@ -6946,7 +7023,7 @@
       </w:rPr>
     </w:lvl>
   </w:abstractNum>
-  <w:abstractNum w:abstractNumId="19" w15:restartNumberingAfterBreak="0">
+  <w:abstractNum w:abstractNumId="20" w15:restartNumberingAfterBreak="0">
     <w:nsid w:val="4B8B4BC7"/>
     <w:multiLevelType w:val="multilevel"/>
     <w:tmpl w:val="F988924A"/>
@@ -7059,7 +7136,7 @@
       </w:rPr>
     </w:lvl>
   </w:abstractNum>
-  <w:abstractNum w:abstractNumId="20" w15:restartNumberingAfterBreak="0">
+  <w:abstractNum w:abstractNumId="21" w15:restartNumberingAfterBreak="0">
     <w:nsid w:val="4DEE60AC"/>
     <w:multiLevelType w:val="multilevel"/>
     <w:tmpl w:val="F988924A"/>
@@ -7172,7 +7249,7 @@
       </w:rPr>
     </w:lvl>
   </w:abstractNum>
-  <w:abstractNum w:abstractNumId="21" w15:restartNumberingAfterBreak="0">
+  <w:abstractNum w:abstractNumId="22" w15:restartNumberingAfterBreak="0">
     <w:nsid w:val="53FC361F"/>
     <w:multiLevelType w:val="multilevel"/>
     <w:tmpl w:val="A94685FC"/>
@@ -7296,7 +7373,7 @@
       </w:rPr>
     </w:lvl>
   </w:abstractNum>
-  <w:abstractNum w:abstractNumId="22" w15:restartNumberingAfterBreak="0">
+  <w:abstractNum w:abstractNumId="23" w15:restartNumberingAfterBreak="0">
     <w:nsid w:val="56641024"/>
     <w:multiLevelType w:val="hybridMultilevel"/>
     <w:tmpl w:val="B24C94FC"/>
@@ -7382,7 +7459,7 @@
       </w:pPr>
     </w:lvl>
   </w:abstractNum>
-  <w:abstractNum w:abstractNumId="23" w15:restartNumberingAfterBreak="0">
+  <w:abstractNum w:abstractNumId="24" w15:restartNumberingAfterBreak="0">
     <w:nsid w:val="5A6112C3"/>
     <w:multiLevelType w:val="multilevel"/>
     <w:tmpl w:val="EF9E1B3E"/>
@@ -7495,7 +7572,7 @@
       </w:rPr>
     </w:lvl>
   </w:abstractNum>
-  <w:abstractNum w:abstractNumId="24" w15:restartNumberingAfterBreak="0">
+  <w:abstractNum w:abstractNumId="25" w15:restartNumberingAfterBreak="0">
     <w:nsid w:val="5E4A098C"/>
     <w:multiLevelType w:val="hybridMultilevel"/>
     <w:tmpl w:val="DF3482F4"/>
@@ -7608,7 +7685,7 @@
       </w:rPr>
     </w:lvl>
   </w:abstractNum>
-  <w:abstractNum w:abstractNumId="25" w15:restartNumberingAfterBreak="0">
+  <w:abstractNum w:abstractNumId="26" w15:restartNumberingAfterBreak="0">
     <w:nsid w:val="656C22EC"/>
     <w:multiLevelType w:val="hybridMultilevel"/>
     <w:tmpl w:val="E04EB8E6"/>
@@ -7721,7 +7798,7 @@
       </w:rPr>
     </w:lvl>
   </w:abstractNum>
-  <w:abstractNum w:abstractNumId="26" w15:restartNumberingAfterBreak="0">
+  <w:abstractNum w:abstractNumId="27" w15:restartNumberingAfterBreak="0">
     <w:nsid w:val="67DE08AB"/>
     <w:multiLevelType w:val="multilevel"/>
     <w:tmpl w:val="FAB21EF6"/>
@@ -7841,7 +7918,7 @@
       </w:rPr>
     </w:lvl>
   </w:abstractNum>
-  <w:abstractNum w:abstractNumId="27" w15:restartNumberingAfterBreak="0">
+  <w:abstractNum w:abstractNumId="28" w15:restartNumberingAfterBreak="0">
     <w:nsid w:val="6CA83185"/>
     <w:multiLevelType w:val="multilevel"/>
     <w:tmpl w:val="F988924A"/>
@@ -7954,7 +8031,7 @@
       </w:rPr>
     </w:lvl>
   </w:abstractNum>
-  <w:abstractNum w:abstractNumId="28" w15:restartNumberingAfterBreak="0">
+  <w:abstractNum w:abstractNumId="29" w15:restartNumberingAfterBreak="0">
     <w:nsid w:val="6CB80AC9"/>
     <w:multiLevelType w:val="multilevel"/>
     <w:tmpl w:val="F988924A"/>
@@ -8067,7 +8144,7 @@
       </w:rPr>
     </w:lvl>
   </w:abstractNum>
-  <w:abstractNum w:abstractNumId="29" w15:restartNumberingAfterBreak="0">
+  <w:abstractNum w:abstractNumId="30" w15:restartNumberingAfterBreak="0">
     <w:nsid w:val="6CCF11EB"/>
     <w:multiLevelType w:val="hybridMultilevel"/>
     <w:tmpl w:val="2BB2BD96"/>
@@ -8184,7 +8261,7 @@
       </w:rPr>
     </w:lvl>
   </w:abstractNum>
-  <w:abstractNum w:abstractNumId="30" w15:restartNumberingAfterBreak="0">
+  <w:abstractNum w:abstractNumId="31" w15:restartNumberingAfterBreak="0">
     <w:nsid w:val="6D454BB1"/>
     <w:multiLevelType w:val="multilevel"/>
     <w:tmpl w:val="1F00C10E"/>
@@ -8297,7 +8374,7 @@
       </w:rPr>
     </w:lvl>
   </w:abstractNum>
-  <w:abstractNum w:abstractNumId="31" w15:restartNumberingAfterBreak="0">
+  <w:abstractNum w:abstractNumId="32" w15:restartNumberingAfterBreak="0">
     <w:nsid w:val="701D59AA"/>
     <w:multiLevelType w:val="multilevel"/>
     <w:tmpl w:val="B4861222"/>
@@ -8417,7 +8494,233 @@
       </w:rPr>
     </w:lvl>
   </w:abstractNum>
-  <w:abstractNum w:abstractNumId="32" w15:restartNumberingAfterBreak="0">
+  <w:abstractNum w:abstractNumId="33" w15:restartNumberingAfterBreak="0">
+    <w:nsid w:val="7A7775DA"/>
+    <w:multiLevelType w:val="hybridMultilevel"/>
+    <w:tmpl w:val="E3862A20"/>
+    <w:lvl w:ilvl="0" w:tplc="40090001">
+      <w:start w:val="1"/>
+      <w:numFmt w:val="bullet"/>
+      <w:lvlText w:val=""/>
+      <w:lvlJc w:val="left"/>
+      <w:pPr>
+        <w:ind w:left="2184" w:hanging="360"/>
+      </w:pPr>
+      <w:rPr>
+        <w:rFonts w:ascii="Symbol" w:hAnsi="Symbol" w:hint="default"/>
+      </w:rPr>
+    </w:lvl>
+    <w:lvl w:ilvl="1" w:tplc="40090003" w:tentative="1">
+      <w:start w:val="1"/>
+      <w:numFmt w:val="bullet"/>
+      <w:lvlText w:val="o"/>
+      <w:lvlJc w:val="left"/>
+      <w:pPr>
+        <w:ind w:left="2904" w:hanging="360"/>
+      </w:pPr>
+      <w:rPr>
+        <w:rFonts w:ascii="Courier New" w:hAnsi="Courier New" w:cs="Courier New" w:hint="default"/>
+      </w:rPr>
+    </w:lvl>
+    <w:lvl w:ilvl="2" w:tplc="40090005" w:tentative="1">
+      <w:start w:val="1"/>
+      <w:numFmt w:val="bullet"/>
+      <w:lvlText w:val=""/>
+      <w:lvlJc w:val="left"/>
+      <w:pPr>
+        <w:ind w:left="3624" w:hanging="360"/>
+      </w:pPr>
+      <w:rPr>
+        <w:rFonts w:ascii="Wingdings" w:hAnsi="Wingdings" w:hint="default"/>
+      </w:rPr>
+    </w:lvl>
+    <w:lvl w:ilvl="3" w:tplc="40090001" w:tentative="1">
+      <w:start w:val="1"/>
+      <w:numFmt w:val="bullet"/>
+      <w:lvlText w:val=""/>
+      <w:lvlJc w:val="left"/>
+      <w:pPr>
+        <w:ind w:left="4344" w:hanging="360"/>
+      </w:pPr>
+      <w:rPr>
+        <w:rFonts w:ascii="Symbol" w:hAnsi="Symbol" w:hint="default"/>
+      </w:rPr>
+    </w:lvl>
+    <w:lvl w:ilvl="4" w:tplc="40090003" w:tentative="1">
+      <w:start w:val="1"/>
+      <w:numFmt w:val="bullet"/>
+      <w:lvlText w:val="o"/>
+      <w:lvlJc w:val="left"/>
+      <w:pPr>
+        <w:ind w:left="5064" w:hanging="360"/>
+      </w:pPr>
+      <w:rPr>
+        <w:rFonts w:ascii="Courier New" w:hAnsi="Courier New" w:cs="Courier New" w:hint="default"/>
+      </w:rPr>
+    </w:lvl>
+    <w:lvl w:ilvl="5" w:tplc="40090005" w:tentative="1">
+      <w:start w:val="1"/>
+      <w:numFmt w:val="bullet"/>
+      <w:lvlText w:val=""/>
+      <w:lvlJc w:val="left"/>
+      <w:pPr>
+        <w:ind w:left="5784" w:hanging="360"/>
+      </w:pPr>
+      <w:rPr>
+        <w:rFonts w:ascii="Wingdings" w:hAnsi="Wingdings" w:hint="default"/>
+      </w:rPr>
+    </w:lvl>
+    <w:lvl w:ilvl="6" w:tplc="40090001" w:tentative="1">
+      <w:start w:val="1"/>
+      <w:numFmt w:val="bullet"/>
+      <w:lvlText w:val=""/>
+      <w:lvlJc w:val="left"/>
+      <w:pPr>
+        <w:ind w:left="6504" w:hanging="360"/>
+      </w:pPr>
+      <w:rPr>
+        <w:rFonts w:ascii="Symbol" w:hAnsi="Symbol" w:hint="default"/>
+      </w:rPr>
+    </w:lvl>
+    <w:lvl w:ilvl="7" w:tplc="40090003" w:tentative="1">
+      <w:start w:val="1"/>
+      <w:numFmt w:val="bullet"/>
+      <w:lvlText w:val="o"/>
+      <w:lvlJc w:val="left"/>
+      <w:pPr>
+        <w:ind w:left="7224" w:hanging="360"/>
+      </w:pPr>
+      <w:rPr>
+        <w:rFonts w:ascii="Courier New" w:hAnsi="Courier New" w:cs="Courier New" w:hint="default"/>
+      </w:rPr>
+    </w:lvl>
+    <w:lvl w:ilvl="8" w:tplc="40090005" w:tentative="1">
+      <w:start w:val="1"/>
+      <w:numFmt w:val="bullet"/>
+      <w:lvlText w:val=""/>
+      <w:lvlJc w:val="left"/>
+      <w:pPr>
+        <w:ind w:left="7944" w:hanging="360"/>
+      </w:pPr>
+      <w:rPr>
+        <w:rFonts w:ascii="Wingdings" w:hAnsi="Wingdings" w:hint="default"/>
+      </w:rPr>
+    </w:lvl>
+  </w:abstractNum>
+  <w:abstractNum w:abstractNumId="34" w15:restartNumberingAfterBreak="0">
+    <w:nsid w:val="7B524E59"/>
+    <w:multiLevelType w:val="hybridMultilevel"/>
+    <w:tmpl w:val="F1EA5E2A"/>
+    <w:lvl w:ilvl="0" w:tplc="40090001">
+      <w:start w:val="1"/>
+      <w:numFmt w:val="bullet"/>
+      <w:lvlText w:val=""/>
+      <w:lvlJc w:val="left"/>
+      <w:pPr>
+        <w:ind w:left="1570" w:hanging="360"/>
+      </w:pPr>
+      <w:rPr>
+        <w:rFonts w:ascii="Symbol" w:hAnsi="Symbol" w:hint="default"/>
+      </w:rPr>
+    </w:lvl>
+    <w:lvl w:ilvl="1" w:tplc="40090003" w:tentative="1">
+      <w:start w:val="1"/>
+      <w:numFmt w:val="bullet"/>
+      <w:lvlText w:val="o"/>
+      <w:lvlJc w:val="left"/>
+      <w:pPr>
+        <w:ind w:left="2290" w:hanging="360"/>
+      </w:pPr>
+      <w:rPr>
+        <w:rFonts w:ascii="Courier New" w:hAnsi="Courier New" w:cs="Courier New" w:hint="default"/>
+      </w:rPr>
+    </w:lvl>
+    <w:lvl w:ilvl="2" w:tplc="40090005" w:tentative="1">
+      <w:start w:val="1"/>
+      <w:numFmt w:val="bullet"/>
+      <w:lvlText w:val=""/>
+      <w:lvlJc w:val="left"/>
+      <w:pPr>
+        <w:ind w:left="3010" w:hanging="360"/>
+      </w:pPr>
+      <w:rPr>
+        <w:rFonts w:ascii="Wingdings" w:hAnsi="Wingdings" w:hint="default"/>
+      </w:rPr>
+    </w:lvl>
+    <w:lvl w:ilvl="3" w:tplc="40090001" w:tentative="1">
+      <w:start w:val="1"/>
+      <w:numFmt w:val="bullet"/>
+      <w:lvlText w:val=""/>
+      <w:lvlJc w:val="left"/>
+      <w:pPr>
+        <w:ind w:left="3730" w:hanging="360"/>
+      </w:pPr>
+      <w:rPr>
+        <w:rFonts w:ascii="Symbol" w:hAnsi="Symbol" w:hint="default"/>
+      </w:rPr>
+    </w:lvl>
+    <w:lvl w:ilvl="4" w:tplc="40090003" w:tentative="1">
+      <w:start w:val="1"/>
+      <w:numFmt w:val="bullet"/>
+      <w:lvlText w:val="o"/>
+      <w:lvlJc w:val="left"/>
+      <w:pPr>
+        <w:ind w:left="4450" w:hanging="360"/>
+      </w:pPr>
+      <w:rPr>
+        <w:rFonts w:ascii="Courier New" w:hAnsi="Courier New" w:cs="Courier New" w:hint="default"/>
+      </w:rPr>
+    </w:lvl>
+    <w:lvl w:ilvl="5" w:tplc="40090005" w:tentative="1">
+      <w:start w:val="1"/>
+      <w:numFmt w:val="bullet"/>
+      <w:lvlText w:val=""/>
+      <w:lvlJc w:val="left"/>
+      <w:pPr>
+        <w:ind w:left="5170" w:hanging="360"/>
+      </w:pPr>
+      <w:rPr>
+        <w:rFonts w:ascii="Wingdings" w:hAnsi="Wingdings" w:hint="default"/>
+      </w:rPr>
+    </w:lvl>
+    <w:lvl w:ilvl="6" w:tplc="40090001" w:tentative="1">
+      <w:start w:val="1"/>
+      <w:numFmt w:val="bullet"/>
+      <w:lvlText w:val=""/>
+      <w:lvlJc w:val="left"/>
+      <w:pPr>
+        <w:ind w:left="5890" w:hanging="360"/>
+      </w:pPr>
+      <w:rPr>
+        <w:rFonts w:ascii="Symbol" w:hAnsi="Symbol" w:hint="default"/>
+      </w:rPr>
+    </w:lvl>
+    <w:lvl w:ilvl="7" w:tplc="40090003" w:tentative="1">
+      <w:start w:val="1"/>
+      <w:numFmt w:val="bullet"/>
+      <w:lvlText w:val="o"/>
+      <w:lvlJc w:val="left"/>
+      <w:pPr>
+        <w:ind w:left="6610" w:hanging="360"/>
+      </w:pPr>
+      <w:rPr>
+        <w:rFonts w:ascii="Courier New" w:hAnsi="Courier New" w:cs="Courier New" w:hint="default"/>
+      </w:rPr>
+    </w:lvl>
+    <w:lvl w:ilvl="8" w:tplc="40090005" w:tentative="1">
+      <w:start w:val="1"/>
+      <w:numFmt w:val="bullet"/>
+      <w:lvlText w:val=""/>
+      <w:lvlJc w:val="left"/>
+      <w:pPr>
+        <w:ind w:left="7330" w:hanging="360"/>
+      </w:pPr>
+      <w:rPr>
+        <w:rFonts w:ascii="Wingdings" w:hAnsi="Wingdings" w:hint="default"/>
+      </w:rPr>
+    </w:lvl>
+  </w:abstractNum>
+  <w:abstractNum w:abstractNumId="35" w15:restartNumberingAfterBreak="0">
     <w:nsid w:val="7C21531D"/>
     <w:multiLevelType w:val="multilevel"/>
     <w:tmpl w:val="6EEE2866"/>
@@ -8558,103 +8861,112 @@
     </w:lvl>
   </w:abstractNum>
   <w:num w:numId="1">
-    <w:abstractNumId w:val="29"/>
+    <w:abstractNumId w:val="30"/>
   </w:num>
   <w:num w:numId="2">
+    <w:abstractNumId w:val="15"/>
+  </w:num>
+  <w:num w:numId="3">
+    <w:abstractNumId w:val="3"/>
+  </w:num>
+  <w:num w:numId="4">
+    <w:abstractNumId w:val="27"/>
+  </w:num>
+  <w:num w:numId="5">
     <w:abstractNumId w:val="14"/>
   </w:num>
-  <w:num w:numId="3">
+  <w:num w:numId="6">
+    <w:abstractNumId w:val="19"/>
+  </w:num>
+  <w:num w:numId="7">
+    <w:abstractNumId w:val="8"/>
+  </w:num>
+  <w:num w:numId="8">
+    <w:abstractNumId w:val="22"/>
+  </w:num>
+  <w:num w:numId="9">
     <w:abstractNumId w:val="2"/>
   </w:num>
-  <w:num w:numId="4">
-    <w:abstractNumId w:val="26"/>
+  <w:num w:numId="10">
+    <w:abstractNumId w:val="32"/>
   </w:num>
-  <w:num w:numId="5">
+  <w:num w:numId="11">
     <w:abstractNumId w:val="13"/>
   </w:num>
-  <w:num w:numId="6">
+  <w:num w:numId="12">
+    <w:abstractNumId w:val="6"/>
+  </w:num>
+  <w:num w:numId="13">
     <w:abstractNumId w:val="18"/>
   </w:num>
-  <w:num w:numId="7">
-    <w:abstractNumId w:val="7"/>
+  <w:num w:numId="14">
+    <w:abstractNumId w:val="10"/>
   </w:num>
-  <w:num w:numId="8">
+  <w:num w:numId="15">
+    <w:abstractNumId w:val="4"/>
+  </w:num>
+  <w:num w:numId="16">
+    <w:abstractNumId w:val="12"/>
+  </w:num>
+  <w:num w:numId="17">
+    <w:abstractNumId w:val="11"/>
+  </w:num>
+  <w:num w:numId="18">
+    <w:abstractNumId w:val="9"/>
+  </w:num>
+  <w:num w:numId="19">
+    <w:abstractNumId w:val="31"/>
+  </w:num>
+  <w:num w:numId="20">
+    <w:abstractNumId w:val="25"/>
+  </w:num>
+  <w:num w:numId="21">
     <w:abstractNumId w:val="21"/>
   </w:num>
-  <w:num w:numId="9">
-    <w:abstractNumId w:val="1"/>
-  </w:num>
-  <w:num w:numId="10">
-    <w:abstractNumId w:val="31"/>
-  </w:num>
-  <w:num w:numId="11">
-    <w:abstractNumId w:val="12"/>
-  </w:num>
-  <w:num w:numId="12">
-    <w:abstractNumId w:val="5"/>
-  </w:num>
-  <w:num w:numId="13">
-    <w:abstractNumId w:val="17"/>
-  </w:num>
-  <w:num w:numId="14">
-    <w:abstractNumId w:val="9"/>
-  </w:num>
-  <w:num w:numId="15">
-    <w:abstractNumId w:val="3"/>
-  </w:num>
-  <w:num w:numId="16">
-    <w:abstractNumId w:val="11"/>
-  </w:num>
-  <w:num w:numId="17">
-    <w:abstractNumId w:val="10"/>
-  </w:num>
-  <w:num w:numId="18">
-    <w:abstractNumId w:val="8"/>
-  </w:num>
-  <w:num w:numId="19">
-    <w:abstractNumId w:val="30"/>
-  </w:num>
-  <w:num w:numId="20">
+  <w:num w:numId="22">
     <w:abstractNumId w:val="24"/>
   </w:num>
-  <w:num w:numId="21">
-    <w:abstractNumId w:val="20"/>
-  </w:num>
-  <w:num w:numId="22">
-    <w:abstractNumId w:val="23"/>
-  </w:num>
   <w:num w:numId="23">
-    <w:abstractNumId w:val="16"/>
+    <w:abstractNumId w:val="17"/>
   </w:num>
   <w:num w:numId="24">
     <w:abstractNumId w:val="0"/>
   </w:num>
   <w:num w:numId="25">
-    <w:abstractNumId w:val="15"/>
+    <w:abstractNumId w:val="16"/>
   </w:num>
   <w:num w:numId="26">
-    <w:abstractNumId w:val="27"/>
+    <w:abstractNumId w:val="28"/>
   </w:num>
   <w:num w:numId="27">
-    <w:abstractNumId w:val="28"/>
+    <w:abstractNumId w:val="29"/>
   </w:num>
   <w:num w:numId="28">
-    <w:abstractNumId w:val="19"/>
+    <w:abstractNumId w:val="20"/>
   </w:num>
   <w:num w:numId="29">
-    <w:abstractNumId w:val="32"/>
+    <w:abstractNumId w:val="35"/>
   </w:num>
   <w:num w:numId="30">
-    <w:abstractNumId w:val="22"/>
+    <w:abstractNumId w:val="23"/>
   </w:num>
   <w:num w:numId="31">
-    <w:abstractNumId w:val="6"/>
+    <w:abstractNumId w:val="7"/>
   </w:num>
   <w:num w:numId="32">
-    <w:abstractNumId w:val="4"/>
+    <w:abstractNumId w:val="5"/>
   </w:num>
   <w:num w:numId="33">
-    <w:abstractNumId w:val="25"/>
+    <w:abstractNumId w:val="26"/>
+  </w:num>
+  <w:num w:numId="34">
+    <w:abstractNumId w:val="33"/>
+  </w:num>
+  <w:num w:numId="35">
+    <w:abstractNumId w:val="1"/>
+  </w:num>
+  <w:num w:numId="36">
+    <w:abstractNumId w:val="34"/>
   </w:num>
 </w:numbering>
 </file>

</xml_diff>